<commit_message>
Añadidos predicados del acceso al struct
</commit_message>
<xml_diff>
--- a/Proyecto_DLP/metalenguajes/Identification.docx
+++ b/Proyecto_DLP/metalenguajes/Identification.docx
@@ -2079,8 +2079,6 @@
                 <w:szCs w:val="20"/>
               </w:rPr>
             </w:pPr>
-            <w:bookmarkStart w:id="0" w:name="_GoBack"/>
-            <w:bookmarkEnd w:id="0"/>
           </w:p>
         </w:tc>
       </w:tr>
@@ -2777,7 +2775,15 @@
                 <w:sz w:val="20"/>
                 <w:szCs w:val="20"/>
               </w:rPr>
-              <w:t>tipoVar:</w:t>
+              <w:t>tipoStruct</w:t>
+            </w:r>
+            <w:r>
+              <w:rPr>
+                <w:b w:val="0"/>
+                <w:sz w:val="20"/>
+                <w:szCs w:val="20"/>
+              </w:rPr>
+              <w:t>:</w:t>
             </w:r>
             <w:r>
               <w:rPr>
@@ -3005,6 +3011,7 @@
           <w:tcPr>
             <w:cnfStyle w:val="001000000000" w:firstRow="0" w:lastRow="0" w:firstColumn="1" w:lastColumn="0" w:oddVBand="0" w:evenVBand="0" w:oddHBand="0" w:evenHBand="0" w:firstRowFirstColumn="0" w:firstRowLastColumn="0" w:lastRowFirstColumn="0" w:lastRowLastColumn="0"/>
             <w:tcW w:w="6516" w:type="dxa"/>
+            <w:shd w:val="clear" w:color="auto" w:fill="DEEAF6" w:themeFill="accent1" w:themeFillTint="33"/>
           </w:tcPr>
           <w:p>
             <w:pPr>
@@ -3015,81 +3022,8 @@
                 <w:szCs w:val="20"/>
               </w:rPr>
             </w:pPr>
-            <w:r>
-              <w:rPr>
-                <w:b w:val="0"/>
-                <w:sz w:val="20"/>
-                <w:szCs w:val="20"/>
-              </w:rPr>
-              <w:t>tipoStruct:</w:t>
-            </w:r>
-            <w:r>
-              <w:rPr>
-                <w:b w:val="0"/>
-                <w:color w:val="808080"/>
-                <w:sz w:val="20"/>
-                <w:szCs w:val="20"/>
-              </w:rPr>
-              <w:t>tipo</w:t>
-            </w:r>
-            <w:r>
-              <w:rPr>
-                <w:b w:val="0"/>
-                <w:sz w:val="20"/>
-                <w:szCs w:val="20"/>
-              </w:rPr>
-              <w:t xml:space="preserve"> → λ</w:t>
-            </w:r>
-          </w:p>
-        </w:tc>
-        <w:tc>
-          <w:tcPr>
-            <w:tcW w:w="3969" w:type="dxa"/>
-          </w:tcPr>
-          <w:p>
-            <w:pPr>
-              <w:cnfStyle w:val="000000000000" w:firstRow="0" w:lastRow="0" w:firstColumn="0" w:lastColumn="0" w:oddVBand="0" w:evenVBand="0" w:oddHBand="0" w:evenHBand="0" w:firstRowFirstColumn="0" w:firstRowLastColumn="0" w:lastRowFirstColumn="0" w:lastRowLastColumn="0"/>
-              <w:rPr>
-                <w:sz w:val="20"/>
-                <w:szCs w:val="20"/>
-              </w:rPr>
-            </w:pPr>
-          </w:p>
-        </w:tc>
-        <w:tc>
-          <w:tcPr>
-            <w:tcW w:w="4819" w:type="dxa"/>
-          </w:tcPr>
-          <w:p>
-            <w:pPr>
-              <w:cnfStyle w:val="000000000000" w:firstRow="0" w:lastRow="0" w:firstColumn="0" w:lastColumn="0" w:oddVBand="0" w:evenVBand="0" w:oddHBand="0" w:evenHBand="0" w:firstRowFirstColumn="0" w:firstRowLastColumn="0" w:lastRowFirstColumn="0" w:lastRowLastColumn="0"/>
-              <w:rPr>
-                <w:sz w:val="20"/>
-                <w:szCs w:val="20"/>
-              </w:rPr>
-            </w:pPr>
-          </w:p>
-        </w:tc>
-      </w:tr>
-      <w:tr>
-        <w:trPr>
-          <w:trHeight w:val="288"/>
-        </w:trPr>
-        <w:tc>
-          <w:tcPr>
-            <w:cnfStyle w:val="001000000000" w:firstRow="0" w:lastRow="0" w:firstColumn="1" w:lastColumn="0" w:oddVBand="0" w:evenVBand="0" w:oddHBand="0" w:evenHBand="0" w:firstRowFirstColumn="0" w:firstRowLastColumn="0" w:lastRowFirstColumn="0" w:lastRowLastColumn="0"/>
-            <w:tcW w:w="6516" w:type="dxa"/>
-            <w:shd w:val="clear" w:color="auto" w:fill="DEEAF6" w:themeFill="accent1" w:themeFillTint="33"/>
-          </w:tcPr>
-          <w:p>
-            <w:pPr>
-              <w:ind w:left="2"/>
-              <w:rPr>
-                <w:b w:val="0"/>
-                <w:sz w:val="20"/>
-                <w:szCs w:val="20"/>
-              </w:rPr>
-            </w:pPr>
+            <w:bookmarkStart w:id="0" w:name="_GoBack"/>
+            <w:bookmarkEnd w:id="0"/>
             <w:r>
               <w:rPr>
                 <w:b w:val="0"/>
@@ -6106,7 +6040,7 @@
 </file>
 
 <file path=customXml/itemProps1.xml><?xml version="1.0" encoding="utf-8"?>
-<ds:datastoreItem xmlns:ds="http://schemas.openxmlformats.org/officeDocument/2006/customXml" ds:itemID="{C6C13439-F9FB-46A2-8BFB-76499F410482}">
+<ds:datastoreItem xmlns:ds="http://schemas.openxmlformats.org/officeDocument/2006/customXml" ds:itemID="{14EC3DB8-DB9F-4522-93D3-B92028C7EABB}">
   <ds:schemaRefs>
     <ds:schemaRef ds:uri="http://schemas.openxmlformats.org/officeDocument/2006/bibliography"/>
   </ds:schemaRefs>

</xml_diff>